<commit_message>
fix(moore's law): adjust wording so temperature comment is clearer
</commit_message>
<xml_diff>
--- a/docs/moores_law.docx
+++ b/docs/moores_law.docx
@@ -153,7 +153,31 @@
         <w:rPr>
           <w:lang w:val="en-US"/>
         </w:rPr>
-        <w:t>, they consume more power. More power means more heat is generated. There are physical limits as to how much heat we can feasibly manage, especially in mobile and portable devices. Air cooling is the most practical, and so the limits of what we can do has halted Moore’s Law.</w:t>
+        <w:t xml:space="preserve">, they consume more power. </w:t>
+      </w:r>
+      <w:r>
+        <w:rPr>
+          <w:lang w:val="en-US"/>
+        </w:rPr>
+        <w:t xml:space="preserve">As </w:t>
+      </w:r>
+      <w:r>
+        <w:rPr>
+          <w:lang w:val="en-US"/>
+        </w:rPr>
+        <w:t xml:space="preserve">power </w:t>
+      </w:r>
+      <w:r>
+        <w:rPr>
+          <w:lang w:val="en-US"/>
+        </w:rPr>
+        <w:t xml:space="preserve">consumption increases, temperature increases and more </w:t>
+      </w:r>
+      <w:r>
+        <w:rPr>
+          <w:lang w:val="en-US"/>
+        </w:rPr>
+        <w:t>heat is generated. There are physical limits as to how much heat we can feasibly manage, especially in mobile and portable devices. Air cooling is the most practical, and so the limits of what we can do has halted Moore’s Law.</w:t>
       </w:r>
       <w:r>
         <w:rPr>

</xml_diff>